<commit_message>
maknula sam opcije "odznači"
</commit_message>
<xml_diff>
--- a/ispiti/zi/teorijska pitanja - prazno.docx
+++ b/ispiti/zi/teorijska pitanja - prazno.docx
@@ -2354,41 +2354,6 @@
           <w:lang w:val="hr-HR"/>
         </w:rPr>
       </w:pPr>
-      <w:proofErr w:type="spellStart"/>
-      <w:r>
-        <w:rPr>
-          <w:rFonts w:cstheme="minorHAnsi"/>
-          <w:sz w:val="24"/>
-          <w:szCs w:val="24"/>
-          <w:lang w:val="hr-HR"/>
-        </w:rPr>
-        <w:t>Odznači</w:t>
-      </w:r>
-      <w:proofErr w:type="spellEnd"/>
-      <w:r>
-        <w:rPr>
-          <w:rFonts w:cstheme="minorHAnsi"/>
-          <w:sz w:val="24"/>
-          <w:szCs w:val="24"/>
-          <w:lang w:val="hr-HR"/>
-        </w:rPr>
-        <w:t xml:space="preserve"> (ne želim odgovoriti)</w:t>
-      </w:r>
-    </w:p>
-    <w:p>
-      <w:pPr>
-        <w:pStyle w:val="ListParagraph"/>
-        <w:numPr>
-          <w:ilvl w:val="1"/>
-          <w:numId w:val="1"/>
-        </w:numPr>
-        <w:rPr>
-          <w:rFonts w:cstheme="minorHAnsi"/>
-          <w:sz w:val="24"/>
-          <w:szCs w:val="24"/>
-          <w:lang w:val="hr-HR"/>
-        </w:rPr>
-      </w:pPr>
       <w:r>
         <w:rPr>
           <w:rFonts w:cstheme="minorHAnsi"/>
@@ -2696,41 +2661,6 @@
           <w:lang w:val="hr-HR"/>
         </w:rPr>
       </w:pPr>
-      <w:proofErr w:type="spellStart"/>
-      <w:r>
-        <w:rPr>
-          <w:rFonts w:cstheme="minorHAnsi"/>
-          <w:sz w:val="24"/>
-          <w:szCs w:val="24"/>
-          <w:lang w:val="hr-HR"/>
-        </w:rPr>
-        <w:t>Odznači</w:t>
-      </w:r>
-      <w:proofErr w:type="spellEnd"/>
-      <w:r>
-        <w:rPr>
-          <w:rFonts w:cstheme="minorHAnsi"/>
-          <w:sz w:val="24"/>
-          <w:szCs w:val="24"/>
-          <w:lang w:val="hr-HR"/>
-        </w:rPr>
-        <w:t xml:space="preserve"> (ne želim odgovoriti)</w:t>
-      </w:r>
-    </w:p>
-    <w:p>
-      <w:pPr>
-        <w:pStyle w:val="ListParagraph"/>
-        <w:numPr>
-          <w:ilvl w:val="1"/>
-          <w:numId w:val="1"/>
-        </w:numPr>
-        <w:rPr>
-          <w:rFonts w:cstheme="minorHAnsi"/>
-          <w:sz w:val="24"/>
-          <w:szCs w:val="24"/>
-          <w:lang w:val="hr-HR"/>
-        </w:rPr>
-      </w:pPr>
       <w:r>
         <w:rPr>
           <w:rFonts w:cstheme="minorHAnsi"/>
@@ -3477,6 +3407,171 @@
           <w:szCs w:val="24"/>
           <w:lang w:val="hr-HR"/>
         </w:rPr>
+        <w:t>y ← 1 − x</w:t>
+      </w:r>
+    </w:p>
+    <w:p>
+      <w:pPr>
+        <w:pStyle w:val="ListParagraph"/>
+        <w:numPr>
+          <w:ilvl w:val="1"/>
+          <w:numId w:val="1"/>
+        </w:numPr>
+        <w:spacing w:after="0"/>
+        <w:rPr>
+          <w:rFonts w:ascii="Consolas" w:hAnsi="Consolas" w:cstheme="minorHAnsi"/>
+          <w:i/>
+          <w:iCs/>
+          <w:sz w:val="24"/>
+          <w:szCs w:val="24"/>
+          <w:lang w:val="hr-HR"/>
+        </w:rPr>
+      </w:pPr>
+      <w:proofErr w:type="spellStart"/>
+      <w:r>
+        <w:rPr>
+          <w:rFonts w:ascii="Consolas" w:hAnsi="Consolas" w:cstheme="minorHAnsi"/>
+          <w:i/>
+          <w:iCs/>
+          <w:sz w:val="24"/>
+          <w:szCs w:val="24"/>
+          <w:lang w:val="hr-HR"/>
+        </w:rPr>
+        <w:t>S</w:t>
+      </w:r>
+      <w:r>
+        <w:rPr>
+          <w:rFonts w:ascii="Consolas" w:hAnsi="Consolas" w:cstheme="minorHAnsi"/>
+          <w:i/>
+          <w:iCs/>
+          <w:sz w:val="24"/>
+          <w:szCs w:val="24"/>
+          <w:vertAlign w:val="subscript"/>
+          <w:lang w:val="hr-HR"/>
+        </w:rPr>
+        <w:t>x</w:t>
+      </w:r>
+      <w:proofErr w:type="spellEnd"/>
+      <w:r>
+        <w:rPr>
+          <w:rFonts w:ascii="Consolas" w:hAnsi="Consolas" w:cstheme="minorHAnsi"/>
+          <w:i/>
+          <w:iCs/>
+          <w:sz w:val="24"/>
+          <w:szCs w:val="24"/>
+          <w:lang w:val="hr-HR"/>
+        </w:rPr>
+        <w:t xml:space="preserve"> → </w:t>
+      </w:r>
+      <w:proofErr w:type="spellStart"/>
+      <w:r>
+        <w:rPr>
+          <w:rFonts w:ascii="Consolas" w:hAnsi="Consolas" w:cstheme="minorHAnsi"/>
+          <w:i/>
+          <w:iCs/>
+          <w:sz w:val="24"/>
+          <w:szCs w:val="24"/>
+          <w:lang w:val="hr-HR"/>
+        </w:rPr>
+        <w:t>while</w:t>
+      </w:r>
+      <w:proofErr w:type="spellEnd"/>
+      <w:r>
+        <w:rPr>
+          <w:rFonts w:ascii="Consolas" w:hAnsi="Consolas" w:cstheme="minorHAnsi"/>
+          <w:i/>
+          <w:iCs/>
+          <w:sz w:val="24"/>
+          <w:szCs w:val="24"/>
+          <w:lang w:val="hr-HR"/>
+        </w:rPr>
+        <w:t>(</w:t>
+      </w:r>
+      <w:proofErr w:type="spellStart"/>
+      <w:r>
+        <w:rPr>
+          <w:rFonts w:ascii="Consolas" w:hAnsi="Consolas" w:cstheme="minorHAnsi"/>
+          <w:i/>
+          <w:iCs/>
+          <w:sz w:val="24"/>
+          <w:szCs w:val="24"/>
+          <w:lang w:val="hr-HR"/>
+        </w:rPr>
+        <w:t>A</w:t>
+      </w:r>
+      <w:r>
+        <w:rPr>
+          <w:rFonts w:ascii="Consolas" w:hAnsi="Consolas" w:cstheme="minorHAnsi"/>
+          <w:i/>
+          <w:iCs/>
+          <w:sz w:val="24"/>
+          <w:szCs w:val="24"/>
+          <w:vertAlign w:val="subscript"/>
+          <w:lang w:val="hr-HR"/>
+        </w:rPr>
+        <w:t>x</w:t>
+      </w:r>
+      <w:proofErr w:type="spellEnd"/>
+      <w:r>
+        <w:rPr>
+          <w:rFonts w:ascii="Consolas" w:hAnsi="Consolas" w:cstheme="minorHAnsi"/>
+          <w:i/>
+          <w:iCs/>
+          <w:sz w:val="24"/>
+          <w:szCs w:val="24"/>
+          <w:lang w:val="hr-HR"/>
+        </w:rPr>
+        <w:t>)</w:t>
+      </w:r>
+      <w:proofErr w:type="spellStart"/>
+      <w:r>
+        <w:rPr>
+          <w:rFonts w:ascii="Consolas" w:hAnsi="Consolas" w:cstheme="minorHAnsi"/>
+          <w:i/>
+          <w:iCs/>
+          <w:sz w:val="24"/>
+          <w:szCs w:val="24"/>
+          <w:lang w:val="hr-HR"/>
+        </w:rPr>
+        <w:t>B</w:t>
+      </w:r>
+      <w:r>
+        <w:rPr>
+          <w:rFonts w:ascii="Consolas" w:hAnsi="Consolas" w:cstheme="minorHAnsi"/>
+          <w:i/>
+          <w:iCs/>
+          <w:sz w:val="24"/>
+          <w:szCs w:val="24"/>
+          <w:vertAlign w:val="subscript"/>
+          <w:lang w:val="hr-HR"/>
+        </w:rPr>
+        <w:t>y</w:t>
+      </w:r>
+      <w:proofErr w:type="spellEnd"/>
+    </w:p>
+    <w:p>
+      <w:pPr>
+        <w:pStyle w:val="ListParagraph"/>
+        <w:spacing w:after="0"/>
+        <w:ind w:left="1080"/>
+        <w:rPr>
+          <w:rFonts w:ascii="Consolas" w:hAnsi="Consolas" w:cstheme="minorHAnsi"/>
+          <w:i/>
+          <w:iCs/>
+          <w:sz w:val="24"/>
+          <w:szCs w:val="24"/>
+          <w:lang w:val="hr-HR"/>
+        </w:rPr>
+      </w:pPr>
+      <w:r>
+        <w:rPr>
+          <w:rFonts w:ascii="Consolas" w:hAnsi="Consolas" w:cstheme="minorHAnsi"/>
+          <w:i/>
+          <w:iCs/>
+          <w:sz w:val="24"/>
+          <w:szCs w:val="24"/>
+          <w:lang w:val="hr-HR"/>
+        </w:rPr>
         <w:lastRenderedPageBreak/>
         <w:t>y ← 1 − x</w:t>
       </w:r>
@@ -3498,7 +3593,6 @@
           <w:lang w:val="hr-HR"/>
         </w:rPr>
       </w:pPr>
-      <w:proofErr w:type="spellStart"/>
       <w:r>
         <w:rPr>
           <w:rFonts w:ascii="Consolas" w:hAnsi="Consolas" w:cstheme="minorHAnsi"/>
@@ -3508,8 +3602,9 @@
           <w:szCs w:val="24"/>
           <w:lang w:val="hr-HR"/>
         </w:rPr>
-        <w:t>S</w:t>
-      </w:r>
+        <w:t xml:space="preserve">S → </w:t>
+      </w:r>
+      <w:proofErr w:type="spellStart"/>
       <w:r>
         <w:rPr>
           <w:rFonts w:ascii="Consolas" w:hAnsi="Consolas" w:cstheme="minorHAnsi"/>
@@ -3517,10 +3612,9 @@
           <w:iCs/>
           <w:sz w:val="24"/>
           <w:szCs w:val="24"/>
-          <w:vertAlign w:val="subscript"/>
-          <w:lang w:val="hr-HR"/>
-        </w:rPr>
-        <w:t>x</w:t>
+          <w:lang w:val="hr-HR"/>
+        </w:rPr>
+        <w:t>while</w:t>
       </w:r>
       <w:proofErr w:type="spellEnd"/>
       <w:r>
@@ -3532,7 +3626,7 @@
           <w:szCs w:val="24"/>
           <w:lang w:val="hr-HR"/>
         </w:rPr>
-        <w:t xml:space="preserve"> → </w:t>
+        <w:t>(</w:t>
       </w:r>
       <w:proofErr w:type="spellStart"/>
       <w:r>
@@ -3544,9 +3638,8 @@
           <w:szCs w:val="24"/>
           <w:lang w:val="hr-HR"/>
         </w:rPr>
-        <w:t>while</w:t>
-      </w:r>
-      <w:proofErr w:type="spellEnd"/>
+        <w:t>A</w:t>
+      </w:r>
       <w:r>
         <w:rPr>
           <w:rFonts w:ascii="Consolas" w:hAnsi="Consolas" w:cstheme="minorHAnsi"/>
@@ -3554,11 +3647,12 @@
           <w:iCs/>
           <w:sz w:val="24"/>
           <w:szCs w:val="24"/>
-          <w:lang w:val="hr-HR"/>
-        </w:rPr>
-        <w:t>(</w:t>
-      </w:r>
-      <w:proofErr w:type="spellStart"/>
+          <w:vertAlign w:val="subscript"/>
+          <w:lang w:val="hr-HR"/>
+        </w:rPr>
+        <w:t>x</w:t>
+      </w:r>
+      <w:proofErr w:type="spellEnd"/>
       <w:r>
         <w:rPr>
           <w:rFonts w:ascii="Consolas" w:hAnsi="Consolas" w:cstheme="minorHAnsi"/>
@@ -3568,8 +3662,9 @@
           <w:szCs w:val="24"/>
           <w:lang w:val="hr-HR"/>
         </w:rPr>
-        <w:t>A</w:t>
-      </w:r>
+        <w:t>)</w:t>
+      </w:r>
+      <w:proofErr w:type="spellStart"/>
       <w:r>
         <w:rPr>
           <w:rFonts w:ascii="Consolas" w:hAnsi="Consolas" w:cstheme="minorHAnsi"/>
@@ -3577,12 +3672,10 @@
           <w:iCs/>
           <w:sz w:val="24"/>
           <w:szCs w:val="24"/>
-          <w:vertAlign w:val="subscript"/>
-          <w:lang w:val="hr-HR"/>
-        </w:rPr>
-        <w:t>x</w:t>
-      </w:r>
-      <w:proofErr w:type="spellEnd"/>
+          <w:lang w:val="hr-HR"/>
+        </w:rPr>
+        <w:t>B</w:t>
+      </w:r>
       <w:r>
         <w:rPr>
           <w:rFonts w:ascii="Consolas" w:hAnsi="Consolas" w:cstheme="minorHAnsi"/>
@@ -3590,12 +3683,18 @@
           <w:iCs/>
           <w:sz w:val="24"/>
           <w:szCs w:val="24"/>
-          <w:lang w:val="hr-HR"/>
-        </w:rPr>
-        <w:t>)</w:t>
-      </w:r>
-      <w:proofErr w:type="spellStart"/>
-      <w:r>
+          <w:vertAlign w:val="subscript"/>
+          <w:lang w:val="hr-HR"/>
+        </w:rPr>
+        <w:t>y</w:t>
+      </w:r>
+      <w:proofErr w:type="spellEnd"/>
+    </w:p>
+    <w:p>
+      <w:pPr>
+        <w:pStyle w:val="ListParagraph"/>
+        <w:spacing w:after="0"/>
+        <w:ind w:left="1080"/>
         <w:rPr>
           <w:rFonts w:ascii="Consolas" w:hAnsi="Consolas" w:cstheme="minorHAnsi"/>
           <w:i/>
@@ -3604,8 +3703,7 @@
           <w:szCs w:val="24"/>
           <w:lang w:val="hr-HR"/>
         </w:rPr>
-        <w:t>B</w:t>
-      </w:r>
+      </w:pPr>
       <w:r>
         <w:rPr>
           <w:rFonts w:ascii="Consolas" w:hAnsi="Consolas" w:cstheme="minorHAnsi"/>
@@ -3613,10 +3711,181 @@
           <w:iCs/>
           <w:sz w:val="24"/>
           <w:szCs w:val="24"/>
+          <w:lang w:val="hr-HR"/>
+        </w:rPr>
+        <w:t xml:space="preserve">y ← 1 </w:t>
+      </w:r>
+      <w:r>
+        <w:rPr>
+          <w:rFonts w:ascii="Consolas" w:hAnsi="Consolas" w:cstheme="minorHAnsi"/>
+          <w:i/>
+          <w:iCs/>
+          <w:sz w:val="24"/>
+          <w:szCs w:val="24"/>
+          <w:lang w:val="hr-HR"/>
+        </w:rPr>
+        <w:t>–</w:t>
+      </w:r>
+      <w:r>
+        <w:rPr>
+          <w:rFonts w:ascii="Consolas" w:hAnsi="Consolas" w:cstheme="minorHAnsi"/>
+          <w:i/>
+          <w:iCs/>
+          <w:sz w:val="24"/>
+          <w:szCs w:val="24"/>
+          <w:lang w:val="hr-HR"/>
+        </w:rPr>
+        <w:t xml:space="preserve"> x</w:t>
+      </w:r>
+    </w:p>
+    <w:p>
+      <w:pPr>
+        <w:pStyle w:val="ListParagraph"/>
+        <w:numPr>
+          <w:ilvl w:val="1"/>
+          <w:numId w:val="1"/>
+        </w:numPr>
+        <w:spacing w:after="0"/>
+        <w:rPr>
+          <w:rFonts w:cstheme="minorHAnsi"/>
+          <w:sz w:val="24"/>
+          <w:szCs w:val="24"/>
+          <w:lang w:val="hr-HR"/>
+        </w:rPr>
+      </w:pPr>
+      <w:r>
+        <w:rPr>
+          <w:rFonts w:cstheme="minorHAnsi"/>
+          <w:sz w:val="24"/>
+          <w:szCs w:val="24"/>
+          <w:lang w:val="hr-HR"/>
+        </w:rPr>
+        <w:t>Ništa od navedenog</w:t>
+      </w:r>
+    </w:p>
+    <w:p>
+      <w:pPr>
+        <w:pStyle w:val="ListParagraph"/>
+        <w:numPr>
+          <w:ilvl w:val="1"/>
+          <w:numId w:val="1"/>
+        </w:numPr>
+        <w:spacing w:after="0"/>
+        <w:rPr>
+          <w:rFonts w:ascii="Consolas" w:hAnsi="Consolas" w:cstheme="minorHAnsi"/>
+          <w:i/>
+          <w:iCs/>
+          <w:sz w:val="24"/>
+          <w:szCs w:val="24"/>
+          <w:lang w:val="hr-HR"/>
+        </w:rPr>
+      </w:pPr>
+      <w:r>
+        <w:rPr>
+          <w:rFonts w:ascii="Consolas" w:hAnsi="Consolas" w:cstheme="minorHAnsi"/>
+          <w:i/>
+          <w:iCs/>
+          <w:sz w:val="24"/>
+          <w:szCs w:val="24"/>
+          <w:lang w:val="hr-HR"/>
+        </w:rPr>
+        <w:t xml:space="preserve">S → </w:t>
+      </w:r>
+      <w:proofErr w:type="spellStart"/>
+      <w:r>
+        <w:rPr>
+          <w:rFonts w:ascii="Consolas" w:hAnsi="Consolas" w:cstheme="minorHAnsi"/>
+          <w:i/>
+          <w:iCs/>
+          <w:sz w:val="24"/>
+          <w:szCs w:val="24"/>
+          <w:lang w:val="hr-HR"/>
+        </w:rPr>
+        <w:t>while</w:t>
+      </w:r>
+      <w:r>
+        <w:rPr>
+          <w:rFonts w:ascii="Consolas" w:hAnsi="Consolas" w:cstheme="minorHAnsi"/>
+          <w:i/>
+          <w:iCs/>
+          <w:sz w:val="24"/>
+          <w:szCs w:val="24"/>
           <w:vertAlign w:val="subscript"/>
           <w:lang w:val="hr-HR"/>
         </w:rPr>
+        <w:t>x</w:t>
+      </w:r>
+      <w:proofErr w:type="spellEnd"/>
+      <w:r>
+        <w:rPr>
+          <w:rFonts w:ascii="Consolas" w:hAnsi="Consolas" w:cstheme="minorHAnsi"/>
+          <w:i/>
+          <w:iCs/>
+          <w:sz w:val="24"/>
+          <w:szCs w:val="24"/>
+          <w:lang w:val="hr-HR"/>
+        </w:rPr>
+        <w:t>(</w:t>
+      </w:r>
+      <w:proofErr w:type="spellStart"/>
+      <w:r>
+        <w:rPr>
+          <w:rFonts w:ascii="Consolas" w:hAnsi="Consolas" w:cstheme="minorHAnsi"/>
+          <w:i/>
+          <w:iCs/>
+          <w:sz w:val="24"/>
+          <w:szCs w:val="24"/>
+          <w:lang w:val="hr-HR"/>
+        </w:rPr>
+        <w:t>A</w:t>
+      </w:r>
+      <w:r>
+        <w:rPr>
+          <w:rFonts w:ascii="Consolas" w:hAnsi="Consolas" w:cstheme="minorHAnsi"/>
+          <w:i/>
+          <w:iCs/>
+          <w:sz w:val="24"/>
+          <w:szCs w:val="24"/>
+          <w:vertAlign w:val="subscript"/>
+          <w:lang w:val="hr-HR"/>
+        </w:rPr>
         <w:t>y</w:t>
+      </w:r>
+      <w:proofErr w:type="spellEnd"/>
+      <w:r>
+        <w:rPr>
+          <w:rFonts w:ascii="Consolas" w:hAnsi="Consolas" w:cstheme="minorHAnsi"/>
+          <w:i/>
+          <w:iCs/>
+          <w:sz w:val="24"/>
+          <w:szCs w:val="24"/>
+          <w:lang w:val="hr-HR"/>
+        </w:rPr>
+        <w:t>)</w:t>
+      </w:r>
+      <w:proofErr w:type="spellStart"/>
+      <w:r>
+        <w:rPr>
+          <w:rFonts w:ascii="Consolas" w:hAnsi="Consolas" w:cstheme="minorHAnsi"/>
+          <w:i/>
+          <w:iCs/>
+          <w:sz w:val="24"/>
+          <w:szCs w:val="24"/>
+          <w:lang w:val="hr-HR"/>
+        </w:rPr>
+        <w:t>B</w:t>
+      </w:r>
+      <w:r>
+        <w:rPr>
+          <w:rFonts w:ascii="Consolas" w:hAnsi="Consolas" w:cstheme="minorHAnsi"/>
+          <w:i/>
+          <w:iCs/>
+          <w:sz w:val="24"/>
+          <w:szCs w:val="24"/>
+          <w:vertAlign w:val="subscript"/>
+          <w:lang w:val="hr-HR"/>
+        </w:rPr>
+        <w:t>x</w:t>
       </w:r>
       <w:proofErr w:type="spellEnd"/>
     </w:p>
@@ -3643,17 +3912,9 @@
           <w:szCs w:val="24"/>
           <w:lang w:val="hr-HR"/>
         </w:rPr>
-        <w:t>y ← 1 − x</w:t>
-      </w:r>
-    </w:p>
-    <w:p>
-      <w:pPr>
-        <w:pStyle w:val="ListParagraph"/>
-        <w:numPr>
-          <w:ilvl w:val="1"/>
-          <w:numId w:val="1"/>
-        </w:numPr>
-        <w:spacing w:after="0"/>
+        <w:t xml:space="preserve">y ← 1 </w:t>
+      </w:r>
+      <w:r>
         <w:rPr>
           <w:rFonts w:ascii="Consolas" w:hAnsi="Consolas" w:cstheme="minorHAnsi"/>
           <w:i/>
@@ -3662,7 +3923,8 @@
           <w:szCs w:val="24"/>
           <w:lang w:val="hr-HR"/>
         </w:rPr>
-      </w:pPr>
+        <w:t>–</w:t>
+      </w:r>
       <w:r>
         <w:rPr>
           <w:rFonts w:ascii="Consolas" w:hAnsi="Consolas" w:cstheme="minorHAnsi"/>
@@ -3672,140 +3934,32 @@
           <w:szCs w:val="24"/>
           <w:lang w:val="hr-HR"/>
         </w:rPr>
-        <w:t xml:space="preserve">S → </w:t>
-      </w:r>
-      <w:proofErr w:type="spellStart"/>
-      <w:r>
-        <w:rPr>
-          <w:rFonts w:ascii="Consolas" w:hAnsi="Consolas" w:cstheme="minorHAnsi"/>
-          <w:i/>
-          <w:iCs/>
-          <w:sz w:val="24"/>
-          <w:szCs w:val="24"/>
-          <w:lang w:val="hr-HR"/>
-        </w:rPr>
-        <w:t>while</w:t>
-      </w:r>
-      <w:proofErr w:type="spellEnd"/>
-      <w:r>
-        <w:rPr>
-          <w:rFonts w:ascii="Consolas" w:hAnsi="Consolas" w:cstheme="minorHAnsi"/>
-          <w:i/>
-          <w:iCs/>
-          <w:sz w:val="24"/>
-          <w:szCs w:val="24"/>
-          <w:lang w:val="hr-HR"/>
-        </w:rPr>
-        <w:t>(</w:t>
-      </w:r>
-      <w:proofErr w:type="spellStart"/>
-      <w:r>
-        <w:rPr>
-          <w:rFonts w:ascii="Consolas" w:hAnsi="Consolas" w:cstheme="minorHAnsi"/>
-          <w:i/>
-          <w:iCs/>
-          <w:sz w:val="24"/>
-          <w:szCs w:val="24"/>
-          <w:lang w:val="hr-HR"/>
-        </w:rPr>
-        <w:t>A</w:t>
-      </w:r>
-      <w:r>
-        <w:rPr>
-          <w:rFonts w:ascii="Consolas" w:hAnsi="Consolas" w:cstheme="minorHAnsi"/>
-          <w:i/>
-          <w:iCs/>
-          <w:sz w:val="24"/>
-          <w:szCs w:val="24"/>
-          <w:vertAlign w:val="subscript"/>
-          <w:lang w:val="hr-HR"/>
-        </w:rPr>
-        <w:t>x</w:t>
-      </w:r>
-      <w:proofErr w:type="spellEnd"/>
-      <w:r>
-        <w:rPr>
-          <w:rFonts w:ascii="Consolas" w:hAnsi="Consolas" w:cstheme="minorHAnsi"/>
-          <w:i/>
-          <w:iCs/>
-          <w:sz w:val="24"/>
-          <w:szCs w:val="24"/>
-          <w:lang w:val="hr-HR"/>
-        </w:rPr>
-        <w:t>)</w:t>
-      </w:r>
-      <w:proofErr w:type="spellStart"/>
-      <w:r>
-        <w:rPr>
-          <w:rFonts w:ascii="Consolas" w:hAnsi="Consolas" w:cstheme="minorHAnsi"/>
-          <w:i/>
-          <w:iCs/>
-          <w:sz w:val="24"/>
-          <w:szCs w:val="24"/>
-          <w:lang w:val="hr-HR"/>
-        </w:rPr>
-        <w:t>B</w:t>
-      </w:r>
-      <w:r>
-        <w:rPr>
-          <w:rFonts w:ascii="Consolas" w:hAnsi="Consolas" w:cstheme="minorHAnsi"/>
-          <w:i/>
-          <w:iCs/>
-          <w:sz w:val="24"/>
-          <w:szCs w:val="24"/>
-          <w:vertAlign w:val="subscript"/>
-          <w:lang w:val="hr-HR"/>
-        </w:rPr>
-        <w:t>y</w:t>
-      </w:r>
-      <w:proofErr w:type="spellEnd"/>
-    </w:p>
-    <w:p>
-      <w:pPr>
-        <w:pStyle w:val="ListParagraph"/>
+        <w:t xml:space="preserve"> x</w:t>
+      </w:r>
+    </w:p>
+    <w:p>
+      <w:pPr>
+        <w:pStyle w:val="ListParagraph"/>
+        <w:numPr>
+          <w:ilvl w:val="0"/>
+          <w:numId w:val="1"/>
+        </w:numPr>
         <w:spacing w:after="0"/>
-        <w:ind w:left="1080"/>
-        <w:rPr>
-          <w:rFonts w:ascii="Consolas" w:hAnsi="Consolas" w:cstheme="minorHAnsi"/>
-          <w:i/>
-          <w:iCs/>
-          <w:sz w:val="24"/>
-          <w:szCs w:val="24"/>
-          <w:lang w:val="hr-HR"/>
-        </w:rPr>
-      </w:pPr>
-      <w:r>
-        <w:rPr>
-          <w:rFonts w:ascii="Consolas" w:hAnsi="Consolas" w:cstheme="minorHAnsi"/>
-          <w:i/>
-          <w:iCs/>
-          <w:sz w:val="24"/>
-          <w:szCs w:val="24"/>
-          <w:lang w:val="hr-HR"/>
-        </w:rPr>
-        <w:t xml:space="preserve">y ← 1 </w:t>
-      </w:r>
-      <w:r>
-        <w:rPr>
-          <w:rFonts w:ascii="Consolas" w:hAnsi="Consolas" w:cstheme="minorHAnsi"/>
-          <w:i/>
-          <w:iCs/>
-          <w:sz w:val="24"/>
-          <w:szCs w:val="24"/>
-          <w:lang w:val="hr-HR"/>
-        </w:rPr>
-        <w:t>–</w:t>
-      </w:r>
-      <w:r>
-        <w:rPr>
-          <w:rFonts w:ascii="Consolas" w:hAnsi="Consolas" w:cstheme="minorHAnsi"/>
-          <w:i/>
-          <w:iCs/>
-          <w:sz w:val="24"/>
-          <w:szCs w:val="24"/>
-          <w:lang w:val="hr-HR"/>
-        </w:rPr>
-        <w:t xml:space="preserve"> x</w:t>
+        <w:rPr>
+          <w:rFonts w:cstheme="minorHAnsi"/>
+          <w:sz w:val="24"/>
+          <w:szCs w:val="24"/>
+          <w:lang w:val="hr-HR"/>
+        </w:rPr>
+      </w:pPr>
+      <w:r>
+        <w:rPr>
+          <w:rFonts w:cstheme="minorHAnsi"/>
+          <w:sz w:val="24"/>
+          <w:szCs w:val="24"/>
+          <w:lang w:val="hr-HR"/>
+        </w:rPr>
+        <w:t>Koji od navedenih nije jezični procesor s obzirom na stupanj pripremljenosti ciljnog programa za izvođenje?</w:t>
       </w:r>
     </w:p>
     <w:p>
@@ -3842,176 +3996,52 @@
         </w:numPr>
         <w:spacing w:after="0"/>
         <w:rPr>
-          <w:rFonts w:ascii="Consolas" w:hAnsi="Consolas" w:cstheme="minorHAnsi"/>
-          <w:i/>
-          <w:iCs/>
-          <w:sz w:val="24"/>
-          <w:szCs w:val="24"/>
-          <w:lang w:val="hr-HR"/>
-        </w:rPr>
-      </w:pPr>
-      <w:r>
-        <w:rPr>
-          <w:rFonts w:ascii="Consolas" w:hAnsi="Consolas" w:cstheme="minorHAnsi"/>
-          <w:i/>
-          <w:iCs/>
-          <w:sz w:val="24"/>
-          <w:szCs w:val="24"/>
-          <w:lang w:val="hr-HR"/>
-        </w:rPr>
-        <w:t xml:space="preserve">S → </w:t>
-      </w:r>
-      <w:proofErr w:type="spellStart"/>
-      <w:r>
-        <w:rPr>
-          <w:rFonts w:ascii="Consolas" w:hAnsi="Consolas" w:cstheme="minorHAnsi"/>
-          <w:i/>
-          <w:iCs/>
-          <w:sz w:val="24"/>
-          <w:szCs w:val="24"/>
-          <w:lang w:val="hr-HR"/>
-        </w:rPr>
-        <w:t>while</w:t>
-      </w:r>
-      <w:r>
-        <w:rPr>
-          <w:rFonts w:ascii="Consolas" w:hAnsi="Consolas" w:cstheme="minorHAnsi"/>
-          <w:i/>
-          <w:iCs/>
-          <w:sz w:val="24"/>
-          <w:szCs w:val="24"/>
-          <w:vertAlign w:val="subscript"/>
-          <w:lang w:val="hr-HR"/>
-        </w:rPr>
-        <w:t>x</w:t>
-      </w:r>
-      <w:proofErr w:type="spellEnd"/>
-      <w:r>
-        <w:rPr>
-          <w:rFonts w:ascii="Consolas" w:hAnsi="Consolas" w:cstheme="minorHAnsi"/>
-          <w:i/>
-          <w:iCs/>
-          <w:sz w:val="24"/>
-          <w:szCs w:val="24"/>
-          <w:lang w:val="hr-HR"/>
-        </w:rPr>
-        <w:t>(</w:t>
-      </w:r>
-      <w:proofErr w:type="spellStart"/>
-      <w:r>
-        <w:rPr>
-          <w:rFonts w:ascii="Consolas" w:hAnsi="Consolas" w:cstheme="minorHAnsi"/>
-          <w:i/>
-          <w:iCs/>
-          <w:sz w:val="24"/>
-          <w:szCs w:val="24"/>
-          <w:lang w:val="hr-HR"/>
-        </w:rPr>
-        <w:t>A</w:t>
-      </w:r>
-      <w:r>
-        <w:rPr>
-          <w:rFonts w:ascii="Consolas" w:hAnsi="Consolas" w:cstheme="minorHAnsi"/>
-          <w:i/>
-          <w:iCs/>
-          <w:sz w:val="24"/>
-          <w:szCs w:val="24"/>
-          <w:vertAlign w:val="subscript"/>
-          <w:lang w:val="hr-HR"/>
-        </w:rPr>
-        <w:t>y</w:t>
-      </w:r>
-      <w:proofErr w:type="spellEnd"/>
-      <w:r>
-        <w:rPr>
-          <w:rFonts w:ascii="Consolas" w:hAnsi="Consolas" w:cstheme="minorHAnsi"/>
-          <w:i/>
-          <w:iCs/>
-          <w:sz w:val="24"/>
-          <w:szCs w:val="24"/>
-          <w:lang w:val="hr-HR"/>
-        </w:rPr>
-        <w:t>)</w:t>
-      </w:r>
-      <w:proofErr w:type="spellStart"/>
-      <w:r>
-        <w:rPr>
-          <w:rFonts w:ascii="Consolas" w:hAnsi="Consolas" w:cstheme="minorHAnsi"/>
-          <w:i/>
-          <w:iCs/>
-          <w:sz w:val="24"/>
-          <w:szCs w:val="24"/>
-          <w:lang w:val="hr-HR"/>
-        </w:rPr>
-        <w:t>B</w:t>
-      </w:r>
-      <w:r>
-        <w:rPr>
-          <w:rFonts w:ascii="Consolas" w:hAnsi="Consolas" w:cstheme="minorHAnsi"/>
-          <w:i/>
-          <w:iCs/>
-          <w:sz w:val="24"/>
-          <w:szCs w:val="24"/>
-          <w:vertAlign w:val="subscript"/>
-          <w:lang w:val="hr-HR"/>
-        </w:rPr>
-        <w:t>x</w:t>
-      </w:r>
-      <w:proofErr w:type="spellEnd"/>
-    </w:p>
-    <w:p>
-      <w:pPr>
-        <w:pStyle w:val="ListParagraph"/>
+          <w:rFonts w:cstheme="minorHAnsi"/>
+          <w:sz w:val="24"/>
+          <w:szCs w:val="24"/>
+          <w:lang w:val="hr-HR"/>
+        </w:rPr>
+      </w:pPr>
+      <w:r>
+        <w:rPr>
+          <w:rFonts w:cstheme="minorHAnsi"/>
+          <w:sz w:val="24"/>
+          <w:szCs w:val="24"/>
+          <w:lang w:val="hr-HR"/>
+        </w:rPr>
+        <w:t>Generator izvodivog ciljnog programa</w:t>
+      </w:r>
+    </w:p>
+    <w:p>
+      <w:pPr>
+        <w:pStyle w:val="ListParagraph"/>
+        <w:numPr>
+          <w:ilvl w:val="1"/>
+          <w:numId w:val="1"/>
+        </w:numPr>
         <w:spacing w:after="0"/>
-        <w:ind w:left="1080"/>
-        <w:rPr>
-          <w:rFonts w:ascii="Consolas" w:hAnsi="Consolas" w:cstheme="minorHAnsi"/>
-          <w:i/>
-          <w:iCs/>
-          <w:sz w:val="24"/>
-          <w:szCs w:val="24"/>
-          <w:lang w:val="hr-HR"/>
-        </w:rPr>
-      </w:pPr>
-      <w:r>
-        <w:rPr>
-          <w:rFonts w:ascii="Consolas" w:hAnsi="Consolas" w:cstheme="minorHAnsi"/>
-          <w:i/>
-          <w:iCs/>
-          <w:sz w:val="24"/>
-          <w:szCs w:val="24"/>
-          <w:lang w:val="hr-HR"/>
-        </w:rPr>
-        <w:t xml:space="preserve">y ← 1 </w:t>
-      </w:r>
-      <w:r>
-        <w:rPr>
-          <w:rFonts w:ascii="Consolas" w:hAnsi="Consolas" w:cstheme="minorHAnsi"/>
-          <w:i/>
-          <w:iCs/>
-          <w:sz w:val="24"/>
-          <w:szCs w:val="24"/>
-          <w:lang w:val="hr-HR"/>
-        </w:rPr>
-        <w:t>–</w:t>
-      </w:r>
-      <w:r>
-        <w:rPr>
-          <w:rFonts w:ascii="Consolas" w:hAnsi="Consolas" w:cstheme="minorHAnsi"/>
-          <w:i/>
-          <w:iCs/>
-          <w:sz w:val="24"/>
-          <w:szCs w:val="24"/>
-          <w:lang w:val="hr-HR"/>
-        </w:rPr>
-        <w:t xml:space="preserve"> x</w:t>
-      </w:r>
-    </w:p>
-    <w:p>
-      <w:pPr>
-        <w:pStyle w:val="ListParagraph"/>
-        <w:numPr>
-          <w:ilvl w:val="0"/>
+        <w:rPr>
+          <w:rFonts w:cstheme="minorHAnsi"/>
+          <w:sz w:val="24"/>
+          <w:szCs w:val="24"/>
+          <w:lang w:val="hr-HR"/>
+        </w:rPr>
+      </w:pPr>
+      <w:r>
+        <w:rPr>
+          <w:rFonts w:cstheme="minorHAnsi"/>
+          <w:sz w:val="24"/>
+          <w:szCs w:val="24"/>
+          <w:lang w:val="hr-HR"/>
+        </w:rPr>
+        <w:t>Generator zasebnih dijelova programa</w:t>
+      </w:r>
+    </w:p>
+    <w:p>
+      <w:pPr>
+        <w:pStyle w:val="ListParagraph"/>
+        <w:numPr>
+          <w:ilvl w:val="1"/>
           <w:numId w:val="1"/>
         </w:numPr>
         <w:spacing w:after="0"/>
@@ -4029,143 +4059,7 @@
           <w:szCs w:val="24"/>
           <w:lang w:val="hr-HR"/>
         </w:rPr>
-        <w:t>Koji od navedenih nije jezični procesor s obzirom na stupanj pripremljenosti ciljnog programa za izvođenje?</w:t>
-      </w:r>
-    </w:p>
-    <w:p>
-      <w:pPr>
-        <w:pStyle w:val="ListParagraph"/>
-        <w:numPr>
-          <w:ilvl w:val="1"/>
-          <w:numId w:val="1"/>
-        </w:numPr>
-        <w:spacing w:after="0"/>
-        <w:rPr>
-          <w:rFonts w:cstheme="minorHAnsi"/>
-          <w:sz w:val="24"/>
-          <w:szCs w:val="24"/>
-          <w:lang w:val="hr-HR"/>
-        </w:rPr>
-      </w:pPr>
-      <w:r>
-        <w:rPr>
-          <w:rFonts w:cstheme="minorHAnsi"/>
-          <w:sz w:val="24"/>
-          <w:szCs w:val="24"/>
-          <w:lang w:val="hr-HR"/>
-        </w:rPr>
-        <w:t>Ništa od navedenog</w:t>
-      </w:r>
-    </w:p>
-    <w:p>
-      <w:pPr>
-        <w:pStyle w:val="ListParagraph"/>
-        <w:numPr>
-          <w:ilvl w:val="1"/>
-          <w:numId w:val="1"/>
-        </w:numPr>
-        <w:spacing w:after="0"/>
-        <w:rPr>
-          <w:rFonts w:cstheme="minorHAnsi"/>
-          <w:sz w:val="24"/>
-          <w:szCs w:val="24"/>
-          <w:lang w:val="hr-HR"/>
-        </w:rPr>
-      </w:pPr>
-      <w:r>
-        <w:rPr>
-          <w:rFonts w:cstheme="minorHAnsi"/>
-          <w:sz w:val="24"/>
-          <w:szCs w:val="24"/>
-          <w:lang w:val="hr-HR"/>
-        </w:rPr>
-        <w:t>Generator izvodivog ciljnog programa</w:t>
-      </w:r>
-    </w:p>
-    <w:p>
-      <w:pPr>
-        <w:pStyle w:val="ListParagraph"/>
-        <w:numPr>
-          <w:ilvl w:val="1"/>
-          <w:numId w:val="1"/>
-        </w:numPr>
-        <w:spacing w:after="0"/>
-        <w:rPr>
-          <w:rFonts w:cstheme="minorHAnsi"/>
-          <w:sz w:val="24"/>
-          <w:szCs w:val="24"/>
-          <w:lang w:val="hr-HR"/>
-        </w:rPr>
-      </w:pPr>
-      <w:r>
-        <w:rPr>
-          <w:rFonts w:cstheme="minorHAnsi"/>
-          <w:sz w:val="24"/>
-          <w:szCs w:val="24"/>
-          <w:lang w:val="hr-HR"/>
-        </w:rPr>
-        <w:t>Generator zasebnih dijelova programa</w:t>
-      </w:r>
-    </w:p>
-    <w:p>
-      <w:pPr>
-        <w:pStyle w:val="ListParagraph"/>
-        <w:numPr>
-          <w:ilvl w:val="1"/>
-          <w:numId w:val="1"/>
-        </w:numPr>
-        <w:spacing w:after="0"/>
-        <w:rPr>
-          <w:rFonts w:cstheme="minorHAnsi"/>
-          <w:sz w:val="24"/>
-          <w:szCs w:val="24"/>
-          <w:lang w:val="hr-HR"/>
-        </w:rPr>
-      </w:pPr>
-      <w:r>
-        <w:rPr>
-          <w:rFonts w:cstheme="minorHAnsi"/>
-          <w:sz w:val="24"/>
-          <w:szCs w:val="24"/>
-          <w:lang w:val="hr-HR"/>
-        </w:rPr>
         <w:t>Spremi-i-pokreni jezični procesor</w:t>
-      </w:r>
-    </w:p>
-    <w:p>
-      <w:pPr>
-        <w:pStyle w:val="ListParagraph"/>
-        <w:numPr>
-          <w:ilvl w:val="1"/>
-          <w:numId w:val="1"/>
-        </w:numPr>
-        <w:spacing w:after="0"/>
-        <w:rPr>
-          <w:rFonts w:cstheme="minorHAnsi"/>
-          <w:sz w:val="24"/>
-          <w:szCs w:val="24"/>
-          <w:lang w:val="hr-HR"/>
-        </w:rPr>
-      </w:pPr>
-      <w:proofErr w:type="spellStart"/>
-      <w:r>
-        <w:rPr>
-          <w:rFonts w:cstheme="minorHAnsi"/>
-          <w:sz w:val="24"/>
-          <w:szCs w:val="24"/>
-          <w:lang w:val="hr-HR"/>
-        </w:rPr>
-        <w:t>Odznači</w:t>
-      </w:r>
-      <w:proofErr w:type="spellEnd"/>
-      <w:r>
-        <w:rPr>
-          <w:rFonts w:cstheme="minorHAnsi"/>
-          <w:sz w:val="24"/>
-          <w:szCs w:val="24"/>
-          <w:lang w:val="hr-HR"/>
-        </w:rPr>
-        <w:t xml:space="preserve"> (ne želim odgovoriti)</w:t>
       </w:r>
     </w:p>
     <w:p>
@@ -5166,7 +5060,6 @@
           <w:szCs w:val="24"/>
           <w:lang w:val="hr-HR"/>
         </w:rPr>
-        <w:lastRenderedPageBreak/>
         <w:t xml:space="preserve">Ako su leksičke jedinke opisane pravilima </w:t>
       </w:r>
       <m:oMath>
@@ -5346,6 +5239,7 @@
           <w:szCs w:val="24"/>
           <w:lang w:val="hr-HR"/>
         </w:rPr>
+        <w:lastRenderedPageBreak/>
         <w:t>r3</w:t>
       </w:r>
       <w:r>
@@ -20737,25 +20631,7 @@
             <w:szCs w:val="24"/>
             <w:lang w:val="hr-HR"/>
           </w:rPr>
-          <m:t>S→pAmC;   A→dSa;   C→dA;   S→bA;   A→</m:t>
-        </m:r>
-        <m:r>
-          <w:rPr>
-            <w:rFonts w:ascii="Cambria Math" w:eastAsiaTheme="minorEastAsia" w:hAnsi="Cambria Math" w:cstheme="minorHAnsi"/>
-            <w:sz w:val="24"/>
-            <w:szCs w:val="24"/>
-            <w:lang w:val="hr-HR"/>
-          </w:rPr>
-          <m:t>e</m:t>
-        </m:r>
-        <m:r>
-          <w:rPr>
-            <w:rFonts w:ascii="Cambria Math" w:eastAsiaTheme="minorEastAsia" w:hAnsi="Cambria Math" w:cstheme="minorHAnsi"/>
-            <w:sz w:val="24"/>
-            <w:szCs w:val="24"/>
-            <w:lang w:val="hr-HR"/>
-          </w:rPr>
-          <m:t>;</m:t>
+          <m:t>S→pAmC;   A→dSa;   C→dA;   S→bA;   A→e;</m:t>
         </m:r>
       </m:oMath>
       <w:r>

</xml_diff>

<commit_message>
ispravljen 44. zadatak i dodan 45. zad
</commit_message>
<xml_diff>
--- a/ispiti/zi/teorijska pitanja - prazno.docx
+++ b/ispiti/zi/teorijska pitanja - prazno.docx
@@ -15494,6 +15494,167 @@
           <w:szCs w:val="24"/>
           <w:lang w:val="hr-HR"/>
         </w:rPr>
+        <w:t xml:space="preserve">Za sljedeću gramatiku odredite vrstu: </w:t>
+      </w:r>
+      <m:oMath>
+        <m:r>
+          <w:rPr>
+            <w:rFonts w:ascii="Cambria Math" w:eastAsiaTheme="minorEastAsia" w:hAnsi="Cambria Math" w:cstheme="minorHAnsi"/>
+            <w:sz w:val="24"/>
+            <w:szCs w:val="24"/>
+            <w:lang w:val="hr-HR"/>
+          </w:rPr>
+          <m:t>S→Bc;   S→cBb;   B→ε;   B→ab;</m:t>
+        </m:r>
+      </m:oMath>
+    </w:p>
+    <w:p>
+      <w:pPr>
+        <w:pStyle w:val="ListParagraph"/>
+        <w:numPr>
+          <w:ilvl w:val="1"/>
+          <w:numId w:val="1"/>
+        </w:numPr>
+        <w:jc w:val="both"/>
+        <w:rPr>
+          <w:rFonts w:eastAsiaTheme="minorEastAsia" w:cstheme="minorHAnsi"/>
+          <w:sz w:val="24"/>
+          <w:szCs w:val="24"/>
+          <w:lang w:val="hr-HR"/>
+        </w:rPr>
+      </w:pPr>
+      <w:r>
+        <w:rPr>
+          <w:rFonts w:eastAsiaTheme="minorEastAsia" w:cstheme="minorHAnsi"/>
+          <w:sz w:val="24"/>
+          <w:szCs w:val="24"/>
+          <w:lang w:val="hr-HR"/>
+        </w:rPr>
+        <w:t>Regularna gramatika</w:t>
+      </w:r>
+    </w:p>
+    <w:p>
+      <w:pPr>
+        <w:pStyle w:val="ListParagraph"/>
+        <w:numPr>
+          <w:ilvl w:val="1"/>
+          <w:numId w:val="1"/>
+        </w:numPr>
+        <w:jc w:val="both"/>
+        <w:rPr>
+          <w:rFonts w:eastAsiaTheme="minorEastAsia" w:cstheme="minorHAnsi"/>
+          <w:sz w:val="24"/>
+          <w:szCs w:val="24"/>
+          <w:lang w:val="hr-HR"/>
+        </w:rPr>
+      </w:pPr>
+      <w:r>
+        <w:rPr>
+          <w:rFonts w:eastAsiaTheme="minorEastAsia" w:cstheme="minorHAnsi"/>
+          <w:sz w:val="24"/>
+          <w:szCs w:val="24"/>
+          <w:lang w:val="hr-HR"/>
+        </w:rPr>
+        <w:t>Q-gramatika</w:t>
+      </w:r>
+    </w:p>
+    <w:p>
+      <w:pPr>
+        <w:pStyle w:val="ListParagraph"/>
+        <w:numPr>
+          <w:ilvl w:val="1"/>
+          <w:numId w:val="1"/>
+        </w:numPr>
+        <w:jc w:val="both"/>
+        <w:rPr>
+          <w:rFonts w:eastAsiaTheme="minorEastAsia" w:cstheme="minorHAnsi"/>
+          <w:sz w:val="24"/>
+          <w:szCs w:val="24"/>
+          <w:lang w:val="hr-HR"/>
+        </w:rPr>
+      </w:pPr>
+      <w:r>
+        <w:rPr>
+          <w:rFonts w:eastAsiaTheme="minorEastAsia" w:cstheme="minorHAnsi"/>
+          <w:sz w:val="24"/>
+          <w:szCs w:val="24"/>
+          <w:lang w:val="hr-HR"/>
+        </w:rPr>
+        <w:t>S-gramatika</w:t>
+      </w:r>
+    </w:p>
+    <w:p>
+      <w:pPr>
+        <w:pStyle w:val="ListParagraph"/>
+        <w:numPr>
+          <w:ilvl w:val="1"/>
+          <w:numId w:val="1"/>
+        </w:numPr>
+        <w:jc w:val="both"/>
+        <w:rPr>
+          <w:rFonts w:eastAsiaTheme="minorEastAsia" w:cstheme="minorHAnsi"/>
+          <w:sz w:val="24"/>
+          <w:szCs w:val="24"/>
+          <w:lang w:val="hr-HR"/>
+        </w:rPr>
+      </w:pPr>
+      <w:r>
+        <w:rPr>
+          <w:rFonts w:eastAsiaTheme="minorEastAsia" w:cstheme="minorHAnsi"/>
+          <w:sz w:val="24"/>
+          <w:szCs w:val="24"/>
+          <w:lang w:val="hr-HR"/>
+        </w:rPr>
+        <w:t>LL(1) gramatika</w:t>
+      </w:r>
+    </w:p>
+    <w:p>
+      <w:pPr>
+        <w:pStyle w:val="ListParagraph"/>
+        <w:numPr>
+          <w:ilvl w:val="1"/>
+          <w:numId w:val="1"/>
+        </w:numPr>
+        <w:jc w:val="both"/>
+        <w:rPr>
+          <w:rFonts w:eastAsiaTheme="minorEastAsia" w:cstheme="minorHAnsi"/>
+          <w:sz w:val="24"/>
+          <w:szCs w:val="24"/>
+          <w:lang w:val="hr-HR"/>
+        </w:rPr>
+      </w:pPr>
+      <w:r>
+        <w:rPr>
+          <w:rFonts w:eastAsiaTheme="minorEastAsia" w:cstheme="minorHAnsi"/>
+          <w:sz w:val="24"/>
+          <w:szCs w:val="24"/>
+          <w:lang w:val="hr-HR"/>
+        </w:rPr>
+        <w:t>Operaterska gramatika</w:t>
+      </w:r>
+    </w:p>
+    <w:p>
+      <w:pPr>
+        <w:pStyle w:val="ListParagraph"/>
+        <w:numPr>
+          <w:ilvl w:val="0"/>
+          <w:numId w:val="1"/>
+        </w:numPr>
+        <w:jc w:val="both"/>
+        <w:rPr>
+          <w:rFonts w:eastAsiaTheme="minorEastAsia" w:cstheme="minorHAnsi"/>
+          <w:sz w:val="24"/>
+          <w:szCs w:val="24"/>
+          <w:lang w:val="hr-HR"/>
+        </w:rPr>
+      </w:pPr>
+      <w:r>
+        <w:rPr>
+          <w:rFonts w:eastAsiaTheme="minorEastAsia" w:cstheme="minorHAnsi"/>
+          <w:sz w:val="24"/>
+          <w:szCs w:val="24"/>
+          <w:lang w:val="hr-HR"/>
+        </w:rPr>
         <w:t xml:space="preserve">Za Q-gramatiku s produkcijama </w:t>
       </w:r>
       <m:oMath>
@@ -16253,6 +16414,7 @@
           <w:szCs w:val="24"/>
           <w:lang w:val="hr-HR"/>
         </w:rPr>
+        <w:lastRenderedPageBreak/>
         <w:t>3</w:t>
       </w:r>
     </w:p>
@@ -16366,7 +16528,6 @@
           <w:szCs w:val="24"/>
           <w:lang w:val="hr-HR"/>
         </w:rPr>
-        <w:lastRenderedPageBreak/>
         <w:tab/>
         <w:t>var b[3] = {5, 6, 7}</w:t>
       </w:r>
@@ -17332,6 +17493,7 @@
           <w:szCs w:val="24"/>
           <w:lang w:val="hr-HR"/>
         </w:rPr>
+        <w:lastRenderedPageBreak/>
         <w:tab/>
         <w:t>02</w:t>
       </w:r>
@@ -17584,7 +17746,6 @@
           <w:szCs w:val="24"/>
           <w:lang w:val="hr-HR"/>
         </w:rPr>
-        <w:lastRenderedPageBreak/>
         <w:tab/>
         <w:t>09</w:t>
       </w:r>
@@ -18744,6 +18905,7 @@
           <w:szCs w:val="24"/>
           <w:lang w:val="hr-HR"/>
         </w:rPr>
+        <w:lastRenderedPageBreak/>
         <w:t xml:space="preserve">uzmi s vrha stoga zadani broj </w:t>
       </w:r>
       <w:proofErr w:type="spellStart"/>
@@ -21971,6 +22133,7 @@
           <w:szCs w:val="24"/>
           <w:lang w:val="hr-HR"/>
         </w:rPr>
+        <w:lastRenderedPageBreak/>
         <w:t>opisnik</w:t>
       </w:r>
       <w:proofErr w:type="spellEnd"/>
@@ -22175,7 +22338,6 @@
           <w:szCs w:val="24"/>
           <w:lang w:val="hr-HR"/>
         </w:rPr>
-        <w:lastRenderedPageBreak/>
         <w:t>opisnik</w:t>
       </w:r>
       <w:proofErr w:type="spellEnd"/>
@@ -23077,6 +23239,7 @@
           <w:szCs w:val="24"/>
           <w:lang w:val="hr-HR"/>
         </w:rPr>
+        <w:lastRenderedPageBreak/>
         <w:t xml:space="preserve">10,100; 0,101,100 </w:t>
       </w:r>
     </w:p>
@@ -23205,7 +23368,6 @@
           <w:szCs w:val="24"/>
           <w:lang w:val="hr-HR"/>
         </w:rPr>
-        <w:lastRenderedPageBreak/>
         <w:t xml:space="preserve">Imena identifikatora koja počinju znakom </w:t>
       </w:r>
       <w:r>
@@ -23511,6 +23673,7 @@
           <w:lang w:val="hr-HR"/>
         </w:rPr>
       </w:pPr>
+      <w:proofErr w:type="spellStart"/>
       <w:r>
         <w:rPr>
           <w:rFonts w:eastAsiaTheme="minorEastAsia"/>
@@ -23518,23 +23681,18 @@
           <w:szCs w:val="24"/>
           <w:lang w:val="hr-HR"/>
         </w:rPr>
-        <w:t xml:space="preserve">petpet,5,pet,5,pet,3 </w:t>
-      </w:r>
-    </w:p>
-    <w:p>
-      <w:pPr>
-        <w:pStyle w:val="ListParagraph"/>
-        <w:numPr>
-          <w:ilvl w:val="1"/>
-          <w:numId w:val="1"/>
-        </w:numPr>
+        <w:t>petpet</w:t>
+      </w:r>
+      <w:proofErr w:type="spellEnd"/>
+      <w:r>
         <w:rPr>
           <w:rFonts w:eastAsiaTheme="minorEastAsia"/>
           <w:sz w:val="24"/>
           <w:szCs w:val="24"/>
           <w:lang w:val="hr-HR"/>
         </w:rPr>
-      </w:pPr>
+        <w:t>,</w:t>
+      </w:r>
       <w:r>
         <w:rPr>
           <w:rFonts w:eastAsiaTheme="minorEastAsia"/>
@@ -23542,23 +23700,17 @@
           <w:szCs w:val="24"/>
           <w:lang w:val="hr-HR"/>
         </w:rPr>
-        <w:t xml:space="preserve">petpet5,pet5,pet3 </w:t>
-      </w:r>
-    </w:p>
-    <w:p>
-      <w:pPr>
-        <w:pStyle w:val="ListParagraph"/>
-        <w:numPr>
-          <w:ilvl w:val="1"/>
-          <w:numId w:val="1"/>
-        </w:numPr>
+        <w:t xml:space="preserve"> </w:t>
+      </w:r>
+      <w:r>
         <w:rPr>
           <w:rFonts w:eastAsiaTheme="minorEastAsia"/>
           <w:sz w:val="24"/>
           <w:szCs w:val="24"/>
           <w:lang w:val="hr-HR"/>
         </w:rPr>
-      </w:pPr>
+        <w:t>5,</w:t>
+      </w:r>
       <w:r>
         <w:rPr>
           <w:rFonts w:eastAsiaTheme="minorEastAsia"/>
@@ -23566,23 +23718,17 @@
           <w:szCs w:val="24"/>
           <w:lang w:val="hr-HR"/>
         </w:rPr>
-        <w:t xml:space="preserve">pet,pet5,pet5,pet,3 </w:t>
-      </w:r>
-    </w:p>
-    <w:p>
-      <w:pPr>
-        <w:pStyle w:val="ListParagraph"/>
-        <w:numPr>
-          <w:ilvl w:val="1"/>
-          <w:numId w:val="1"/>
-        </w:numPr>
+        <w:t xml:space="preserve"> </w:t>
+      </w:r>
+      <w:r>
         <w:rPr>
           <w:rFonts w:eastAsiaTheme="minorEastAsia"/>
           <w:sz w:val="24"/>
           <w:szCs w:val="24"/>
           <w:lang w:val="hr-HR"/>
         </w:rPr>
-      </w:pPr>
+        <w:t>pet,</w:t>
+      </w:r>
       <w:r>
         <w:rPr>
           <w:rFonts w:eastAsiaTheme="minorEastAsia"/>
@@ -23590,23 +23736,17 @@
           <w:szCs w:val="24"/>
           <w:lang w:val="hr-HR"/>
         </w:rPr>
-        <w:t xml:space="preserve">pet,pet,5,pet,5,pet,3 </w:t>
-      </w:r>
-    </w:p>
-    <w:p>
-      <w:pPr>
-        <w:pStyle w:val="ListParagraph"/>
-        <w:numPr>
-          <w:ilvl w:val="1"/>
-          <w:numId w:val="1"/>
-        </w:numPr>
+        <w:t xml:space="preserve"> </w:t>
+      </w:r>
+      <w:r>
         <w:rPr>
           <w:rFonts w:eastAsiaTheme="minorEastAsia"/>
           <w:sz w:val="24"/>
           <w:szCs w:val="24"/>
           <w:lang w:val="hr-HR"/>
         </w:rPr>
-      </w:pPr>
+        <w:t>5,</w:t>
+      </w:r>
       <w:r>
         <w:rPr>
           <w:rFonts w:eastAsiaTheme="minorEastAsia"/>
@@ -23614,7 +23754,400 @@
           <w:szCs w:val="24"/>
           <w:lang w:val="hr-HR"/>
         </w:rPr>
-        <w:t>petpet5,pet,5,pet,3</w:t>
+        <w:t xml:space="preserve"> </w:t>
+      </w:r>
+      <w:r>
+        <w:rPr>
+          <w:rFonts w:eastAsiaTheme="minorEastAsia"/>
+          <w:sz w:val="24"/>
+          <w:szCs w:val="24"/>
+          <w:lang w:val="hr-HR"/>
+        </w:rPr>
+        <w:t>pet,</w:t>
+      </w:r>
+      <w:r>
+        <w:rPr>
+          <w:rFonts w:eastAsiaTheme="minorEastAsia"/>
+          <w:sz w:val="24"/>
+          <w:szCs w:val="24"/>
+          <w:lang w:val="hr-HR"/>
+        </w:rPr>
+        <w:t xml:space="preserve"> </w:t>
+      </w:r>
+      <w:r>
+        <w:rPr>
+          <w:rFonts w:eastAsiaTheme="minorEastAsia"/>
+          <w:sz w:val="24"/>
+          <w:szCs w:val="24"/>
+          <w:lang w:val="hr-HR"/>
+        </w:rPr>
+        <w:t xml:space="preserve">3 </w:t>
+      </w:r>
+    </w:p>
+    <w:p>
+      <w:pPr>
+        <w:pStyle w:val="ListParagraph"/>
+        <w:numPr>
+          <w:ilvl w:val="1"/>
+          <w:numId w:val="1"/>
+        </w:numPr>
+        <w:rPr>
+          <w:rFonts w:eastAsiaTheme="minorEastAsia"/>
+          <w:sz w:val="24"/>
+          <w:szCs w:val="24"/>
+          <w:lang w:val="hr-HR"/>
+        </w:rPr>
+      </w:pPr>
+      <w:r>
+        <w:rPr>
+          <w:rFonts w:eastAsiaTheme="minorEastAsia"/>
+          <w:sz w:val="24"/>
+          <w:szCs w:val="24"/>
+          <w:lang w:val="hr-HR"/>
+        </w:rPr>
+        <w:t>petpet5,</w:t>
+      </w:r>
+      <w:r>
+        <w:rPr>
+          <w:rFonts w:eastAsiaTheme="minorEastAsia"/>
+          <w:sz w:val="24"/>
+          <w:szCs w:val="24"/>
+          <w:lang w:val="hr-HR"/>
+        </w:rPr>
+        <w:t xml:space="preserve"> </w:t>
+      </w:r>
+      <w:r>
+        <w:rPr>
+          <w:rFonts w:eastAsiaTheme="minorEastAsia"/>
+          <w:sz w:val="24"/>
+          <w:szCs w:val="24"/>
+          <w:lang w:val="hr-HR"/>
+        </w:rPr>
+        <w:t>pet5,</w:t>
+      </w:r>
+      <w:r>
+        <w:rPr>
+          <w:rFonts w:eastAsiaTheme="minorEastAsia"/>
+          <w:sz w:val="24"/>
+          <w:szCs w:val="24"/>
+          <w:lang w:val="hr-HR"/>
+        </w:rPr>
+        <w:t xml:space="preserve"> </w:t>
+      </w:r>
+      <w:r>
+        <w:rPr>
+          <w:rFonts w:eastAsiaTheme="minorEastAsia"/>
+          <w:sz w:val="24"/>
+          <w:szCs w:val="24"/>
+          <w:lang w:val="hr-HR"/>
+        </w:rPr>
+        <w:t xml:space="preserve">pet3 </w:t>
+      </w:r>
+    </w:p>
+    <w:p>
+      <w:pPr>
+        <w:pStyle w:val="ListParagraph"/>
+        <w:numPr>
+          <w:ilvl w:val="1"/>
+          <w:numId w:val="1"/>
+        </w:numPr>
+        <w:rPr>
+          <w:rFonts w:eastAsiaTheme="minorEastAsia"/>
+          <w:sz w:val="24"/>
+          <w:szCs w:val="24"/>
+          <w:lang w:val="hr-HR"/>
+        </w:rPr>
+      </w:pPr>
+      <w:r>
+        <w:rPr>
+          <w:rFonts w:eastAsiaTheme="minorEastAsia"/>
+          <w:sz w:val="24"/>
+          <w:szCs w:val="24"/>
+          <w:lang w:val="hr-HR"/>
+        </w:rPr>
+        <w:t>pet,</w:t>
+      </w:r>
+      <w:r>
+        <w:rPr>
+          <w:rFonts w:eastAsiaTheme="minorEastAsia"/>
+          <w:sz w:val="24"/>
+          <w:szCs w:val="24"/>
+          <w:lang w:val="hr-HR"/>
+        </w:rPr>
+        <w:t xml:space="preserve"> </w:t>
+      </w:r>
+      <w:r>
+        <w:rPr>
+          <w:rFonts w:eastAsiaTheme="minorEastAsia"/>
+          <w:sz w:val="24"/>
+          <w:szCs w:val="24"/>
+          <w:lang w:val="hr-HR"/>
+        </w:rPr>
+        <w:t>pet5,</w:t>
+      </w:r>
+      <w:r>
+        <w:rPr>
+          <w:rFonts w:eastAsiaTheme="minorEastAsia"/>
+          <w:sz w:val="24"/>
+          <w:szCs w:val="24"/>
+          <w:lang w:val="hr-HR"/>
+        </w:rPr>
+        <w:t xml:space="preserve"> </w:t>
+      </w:r>
+      <w:r>
+        <w:rPr>
+          <w:rFonts w:eastAsiaTheme="minorEastAsia"/>
+          <w:sz w:val="24"/>
+          <w:szCs w:val="24"/>
+          <w:lang w:val="hr-HR"/>
+        </w:rPr>
+        <w:t>pet5,</w:t>
+      </w:r>
+      <w:r>
+        <w:rPr>
+          <w:rFonts w:eastAsiaTheme="minorEastAsia"/>
+          <w:sz w:val="24"/>
+          <w:szCs w:val="24"/>
+          <w:lang w:val="hr-HR"/>
+        </w:rPr>
+        <w:t xml:space="preserve"> </w:t>
+      </w:r>
+      <w:r>
+        <w:rPr>
+          <w:rFonts w:eastAsiaTheme="minorEastAsia"/>
+          <w:sz w:val="24"/>
+          <w:szCs w:val="24"/>
+          <w:lang w:val="hr-HR"/>
+        </w:rPr>
+        <w:t xml:space="preserve">pet,3 </w:t>
+      </w:r>
+    </w:p>
+    <w:p>
+      <w:pPr>
+        <w:pStyle w:val="ListParagraph"/>
+        <w:numPr>
+          <w:ilvl w:val="1"/>
+          <w:numId w:val="1"/>
+        </w:numPr>
+        <w:rPr>
+          <w:rFonts w:eastAsiaTheme="minorEastAsia"/>
+          <w:sz w:val="24"/>
+          <w:szCs w:val="24"/>
+          <w:lang w:val="hr-HR"/>
+        </w:rPr>
+      </w:pPr>
+      <w:r>
+        <w:rPr>
+          <w:rFonts w:eastAsiaTheme="minorEastAsia"/>
+          <w:sz w:val="24"/>
+          <w:szCs w:val="24"/>
+          <w:lang w:val="hr-HR"/>
+        </w:rPr>
+        <w:t>pet,</w:t>
+      </w:r>
+      <w:r>
+        <w:rPr>
+          <w:rFonts w:eastAsiaTheme="minorEastAsia"/>
+          <w:sz w:val="24"/>
+          <w:szCs w:val="24"/>
+          <w:lang w:val="hr-HR"/>
+        </w:rPr>
+        <w:t xml:space="preserve"> </w:t>
+      </w:r>
+      <w:r>
+        <w:rPr>
+          <w:rFonts w:eastAsiaTheme="minorEastAsia"/>
+          <w:sz w:val="24"/>
+          <w:szCs w:val="24"/>
+          <w:lang w:val="hr-HR"/>
+        </w:rPr>
+        <w:t>pet,</w:t>
+      </w:r>
+      <w:r>
+        <w:rPr>
+          <w:rFonts w:eastAsiaTheme="minorEastAsia"/>
+          <w:sz w:val="24"/>
+          <w:szCs w:val="24"/>
+          <w:lang w:val="hr-HR"/>
+        </w:rPr>
+        <w:t xml:space="preserve"> </w:t>
+      </w:r>
+      <w:r>
+        <w:rPr>
+          <w:rFonts w:eastAsiaTheme="minorEastAsia"/>
+          <w:sz w:val="24"/>
+          <w:szCs w:val="24"/>
+          <w:lang w:val="hr-HR"/>
+        </w:rPr>
+        <w:t>5,</w:t>
+      </w:r>
+      <w:r>
+        <w:rPr>
+          <w:rFonts w:eastAsiaTheme="minorEastAsia"/>
+          <w:sz w:val="24"/>
+          <w:szCs w:val="24"/>
+          <w:lang w:val="hr-HR"/>
+        </w:rPr>
+        <w:t xml:space="preserve"> </w:t>
+      </w:r>
+      <w:r>
+        <w:rPr>
+          <w:rFonts w:eastAsiaTheme="minorEastAsia"/>
+          <w:sz w:val="24"/>
+          <w:szCs w:val="24"/>
+          <w:lang w:val="hr-HR"/>
+        </w:rPr>
+        <w:t>pet,</w:t>
+      </w:r>
+      <w:r>
+        <w:rPr>
+          <w:rFonts w:eastAsiaTheme="minorEastAsia"/>
+          <w:sz w:val="24"/>
+          <w:szCs w:val="24"/>
+          <w:lang w:val="hr-HR"/>
+        </w:rPr>
+        <w:t xml:space="preserve"> </w:t>
+      </w:r>
+      <w:r>
+        <w:rPr>
+          <w:rFonts w:eastAsiaTheme="minorEastAsia"/>
+          <w:sz w:val="24"/>
+          <w:szCs w:val="24"/>
+          <w:lang w:val="hr-HR"/>
+        </w:rPr>
+        <w:t>5,</w:t>
+      </w:r>
+      <w:r>
+        <w:rPr>
+          <w:rFonts w:eastAsiaTheme="minorEastAsia"/>
+          <w:sz w:val="24"/>
+          <w:szCs w:val="24"/>
+          <w:lang w:val="hr-HR"/>
+        </w:rPr>
+        <w:t xml:space="preserve"> </w:t>
+      </w:r>
+      <w:r>
+        <w:rPr>
+          <w:rFonts w:eastAsiaTheme="minorEastAsia"/>
+          <w:sz w:val="24"/>
+          <w:szCs w:val="24"/>
+          <w:lang w:val="hr-HR"/>
+        </w:rPr>
+        <w:t>pet,</w:t>
+      </w:r>
+      <w:r>
+        <w:rPr>
+          <w:rFonts w:eastAsiaTheme="minorEastAsia"/>
+          <w:sz w:val="24"/>
+          <w:szCs w:val="24"/>
+          <w:lang w:val="hr-HR"/>
+        </w:rPr>
+        <w:t xml:space="preserve"> </w:t>
+      </w:r>
+      <w:r>
+        <w:rPr>
+          <w:rFonts w:eastAsiaTheme="minorEastAsia"/>
+          <w:sz w:val="24"/>
+          <w:szCs w:val="24"/>
+          <w:lang w:val="hr-HR"/>
+        </w:rPr>
+        <w:t xml:space="preserve">3 </w:t>
+      </w:r>
+    </w:p>
+    <w:p>
+      <w:pPr>
+        <w:pStyle w:val="ListParagraph"/>
+        <w:numPr>
+          <w:ilvl w:val="1"/>
+          <w:numId w:val="1"/>
+        </w:numPr>
+        <w:rPr>
+          <w:rFonts w:eastAsiaTheme="minorEastAsia"/>
+          <w:sz w:val="24"/>
+          <w:szCs w:val="24"/>
+          <w:lang w:val="hr-HR"/>
+        </w:rPr>
+      </w:pPr>
+      <w:r>
+        <w:rPr>
+          <w:rFonts w:eastAsiaTheme="minorEastAsia"/>
+          <w:sz w:val="24"/>
+          <w:szCs w:val="24"/>
+          <w:lang w:val="hr-HR"/>
+        </w:rPr>
+        <w:t>petpet5,</w:t>
+      </w:r>
+      <w:r>
+        <w:rPr>
+          <w:rFonts w:eastAsiaTheme="minorEastAsia"/>
+          <w:sz w:val="24"/>
+          <w:szCs w:val="24"/>
+          <w:lang w:val="hr-HR"/>
+        </w:rPr>
+        <w:t xml:space="preserve"> </w:t>
+      </w:r>
+      <w:r>
+        <w:rPr>
+          <w:rFonts w:eastAsiaTheme="minorEastAsia"/>
+          <w:sz w:val="24"/>
+          <w:szCs w:val="24"/>
+          <w:lang w:val="hr-HR"/>
+        </w:rPr>
+        <w:t>pet</w:t>
+      </w:r>
+      <w:r>
+        <w:rPr>
+          <w:rFonts w:eastAsiaTheme="minorEastAsia"/>
+          <w:sz w:val="24"/>
+          <w:szCs w:val="24"/>
+          <w:lang w:val="hr-HR"/>
+        </w:rPr>
+        <w:t xml:space="preserve"> </w:t>
+      </w:r>
+      <w:r>
+        <w:rPr>
+          <w:rFonts w:eastAsiaTheme="minorEastAsia"/>
+          <w:sz w:val="24"/>
+          <w:szCs w:val="24"/>
+          <w:lang w:val="hr-HR"/>
+        </w:rPr>
+        <w:t>,5,</w:t>
+      </w:r>
+      <w:r>
+        <w:rPr>
+          <w:rFonts w:eastAsiaTheme="minorEastAsia"/>
+          <w:sz w:val="24"/>
+          <w:szCs w:val="24"/>
+          <w:lang w:val="hr-HR"/>
+        </w:rPr>
+        <w:t xml:space="preserve"> </w:t>
+      </w:r>
+      <w:r>
+        <w:rPr>
+          <w:rFonts w:eastAsiaTheme="minorEastAsia"/>
+          <w:sz w:val="24"/>
+          <w:szCs w:val="24"/>
+          <w:lang w:val="hr-HR"/>
+        </w:rPr>
+        <w:t>pet,</w:t>
+      </w:r>
+      <w:r>
+        <w:rPr>
+          <w:rFonts w:eastAsiaTheme="minorEastAsia"/>
+          <w:sz w:val="24"/>
+          <w:szCs w:val="24"/>
+          <w:lang w:val="hr-HR"/>
+        </w:rPr>
+        <w:t xml:space="preserve"> </w:t>
+      </w:r>
+      <w:r>
+        <w:rPr>
+          <w:rFonts w:eastAsiaTheme="minorEastAsia"/>
+          <w:sz w:val="24"/>
+          <w:szCs w:val="24"/>
+          <w:lang w:val="hr-HR"/>
+        </w:rPr>
+        <w:t>3</w:t>
       </w:r>
     </w:p>
     <w:p>
@@ -24578,6 +25111,7 @@
           <w:szCs w:val="24"/>
           <w:lang w:val="hr-HR"/>
         </w:rPr>
+        <w:lastRenderedPageBreak/>
         <w:t>Sljedeća pitanja su iz MI, ali mi se čine kao varijacija pitanja koja su bila na ZI</w:t>
       </w:r>
     </w:p>
@@ -25587,27 +26121,7 @@
           <w:szCs w:val="24"/>
           <w:lang w:val="hr-HR"/>
         </w:rPr>
-        <w:t xml:space="preserve"> može se računati na teme</w:t>
-      </w:r>
-      <w:proofErr w:type="spellStart"/>
-      <w:r>
-        <w:rPr>
-          <w:rFonts w:eastAsiaTheme="minorEastAsia"/>
-          <w:sz w:val="24"/>
-          <w:szCs w:val="24"/>
-          <w:lang w:val="hr-HR"/>
-        </w:rPr>
-        <w:t>lju</w:t>
-      </w:r>
-      <w:proofErr w:type="spellEnd"/>
-      <w:r>
-        <w:rPr>
-          <w:rFonts w:eastAsiaTheme="minorEastAsia"/>
-          <w:sz w:val="24"/>
-          <w:szCs w:val="24"/>
-          <w:lang w:val="hr-HR"/>
-        </w:rPr>
-        <w:t xml:space="preserve"> svojstava:</w:t>
+        <w:t xml:space="preserve"> može se računati na temelju svojstava:</w:t>
       </w:r>
     </w:p>
     <w:p>
@@ -27721,25 +28235,7 @@
             <w:szCs w:val="24"/>
             <w:lang w:val="hr-HR"/>
           </w:rPr>
-          <m:t>IspodZnaka(</m:t>
-        </m:r>
-        <m:r>
-          <w:rPr>
-            <w:rFonts w:ascii="Cambria Math" w:eastAsiaTheme="minorEastAsia" w:hAnsi="Cambria Math" w:cstheme="minorHAnsi"/>
-            <w:sz w:val="24"/>
-            <w:szCs w:val="24"/>
-            <w:lang w:val="hr-HR"/>
-          </w:rPr>
-          <m:t>p</m:t>
-        </m:r>
-        <m:r>
-          <w:rPr>
-            <w:rFonts w:ascii="Cambria Math" w:eastAsiaTheme="minorEastAsia" w:hAnsi="Cambria Math" w:cstheme="minorHAnsi"/>
-            <w:sz w:val="24"/>
-            <w:szCs w:val="24"/>
-            <w:lang w:val="hr-HR"/>
-          </w:rPr>
-          <m:t xml:space="preserve">, d) </m:t>
+          <m:t xml:space="preserve">IspodZnaka(p, d) </m:t>
         </m:r>
       </m:oMath>
     </w:p>
@@ -27788,16 +28284,7 @@
                 <w:szCs w:val="24"/>
                 <w:lang w:val="hr-HR"/>
               </w:rPr>
-              <m:t>p</m:t>
-            </m:r>
-            <m:r>
-              <w:rPr>
-                <w:rFonts w:ascii="Cambria Math" w:eastAsiaTheme="minorEastAsia" w:hAnsi="Cambria Math" w:cstheme="minorHAnsi"/>
-                <w:sz w:val="24"/>
-                <w:szCs w:val="24"/>
-                <w:lang w:val="hr-HR"/>
-              </w:rPr>
-              <m:t>, d</m:t>
+              <m:t>p, d</m:t>
             </m:r>
           </m:e>
         </m:d>
@@ -27808,25 +28295,7 @@
             <w:szCs w:val="24"/>
             <w:lang w:val="hr-HR"/>
           </w:rPr>
-          <m:t>, IspodZnaka(</m:t>
-        </m:r>
-        <m:r>
-          <w:rPr>
-            <w:rFonts w:ascii="Cambria Math" w:eastAsiaTheme="minorEastAsia" w:hAnsi="Cambria Math" w:cstheme="minorHAnsi"/>
-            <w:sz w:val="24"/>
-            <w:szCs w:val="24"/>
-            <w:lang w:val="hr-HR"/>
-          </w:rPr>
-          <m:t>p</m:t>
-        </m:r>
-        <m:r>
-          <w:rPr>
-            <w:rFonts w:ascii="Cambria Math" w:eastAsiaTheme="minorEastAsia" w:hAnsi="Cambria Math" w:cstheme="minorHAnsi"/>
-            <w:sz w:val="24"/>
-            <w:szCs w:val="24"/>
-            <w:lang w:val="hr-HR"/>
-          </w:rPr>
-          <m:t xml:space="preserve">,m) </m:t>
+          <m:t xml:space="preserve">, IspodZnaka(p,m) </m:t>
         </m:r>
       </m:oMath>
     </w:p>
@@ -27876,16 +28345,7 @@
                 <w:szCs w:val="24"/>
                 <w:lang w:val="hr-HR"/>
               </w:rPr>
-              <m:t>p</m:t>
-            </m:r>
-            <m:r>
-              <w:rPr>
-                <w:rFonts w:ascii="Cambria Math" w:eastAsiaTheme="minorEastAsia" w:hAnsi="Cambria Math" w:cstheme="minorHAnsi"/>
-                <w:sz w:val="24"/>
-                <w:szCs w:val="24"/>
-                <w:lang w:val="hr-HR"/>
-              </w:rPr>
-              <m:t>, a</m:t>
+              <m:t>p, a</m:t>
             </m:r>
           </m:e>
         </m:d>
@@ -27896,25 +28356,7 @@
             <w:szCs w:val="24"/>
             <w:lang w:val="hr-HR"/>
           </w:rPr>
-          <m:t>, IspodZnaka(</m:t>
-        </m:r>
-        <m:r>
-          <w:rPr>
-            <w:rFonts w:ascii="Cambria Math" w:eastAsiaTheme="minorEastAsia" w:hAnsi="Cambria Math" w:cstheme="minorHAnsi"/>
-            <w:sz w:val="24"/>
-            <w:szCs w:val="24"/>
-            <w:lang w:val="hr-HR"/>
-          </w:rPr>
-          <m:t>p</m:t>
-        </m:r>
-        <m:r>
-          <w:rPr>
-            <w:rFonts w:ascii="Cambria Math" w:eastAsiaTheme="minorEastAsia" w:hAnsi="Cambria Math" w:cstheme="minorHAnsi"/>
-            <w:sz w:val="24"/>
-            <w:szCs w:val="24"/>
-            <w:lang w:val="hr-HR"/>
-          </w:rPr>
-          <m:t>, e)</m:t>
+          <m:t>, IspodZnaka(p, e)</m:t>
         </m:r>
       </m:oMath>
     </w:p>
@@ -27942,25 +28384,7 @@
             <w:szCs w:val="24"/>
             <w:lang w:val="hr-HR"/>
           </w:rPr>
-          <m:t>IspodZnaka(</m:t>
-        </m:r>
-        <m:r>
-          <w:rPr>
-            <w:rFonts w:ascii="Cambria Math" w:eastAsiaTheme="minorEastAsia" w:hAnsi="Cambria Math" w:cstheme="minorHAnsi"/>
-            <w:sz w:val="24"/>
-            <w:szCs w:val="24"/>
-            <w:lang w:val="hr-HR"/>
-          </w:rPr>
-          <m:t>p</m:t>
-        </m:r>
-        <m:r>
-          <w:rPr>
-            <w:rFonts w:ascii="Cambria Math" w:eastAsiaTheme="minorEastAsia" w:hAnsi="Cambria Math" w:cstheme="minorHAnsi"/>
-            <w:sz w:val="24"/>
-            <w:szCs w:val="24"/>
-            <w:lang w:val="hr-HR"/>
-          </w:rPr>
-          <m:t xml:space="preserve">, e) </m:t>
+          <m:t xml:space="preserve">IspodZnaka(p, e) </m:t>
         </m:r>
       </m:oMath>
     </w:p>
@@ -28047,6 +28471,7 @@
           <w:szCs w:val="24"/>
           <w:lang w:val="hr-HR"/>
         </w:rPr>
+        <w:lastRenderedPageBreak/>
         <w:t xml:space="preserve">Kako se niz </w:t>
       </w:r>
       <m:oMath>
@@ -28392,7 +28817,6 @@
           <w:szCs w:val="24"/>
           <w:lang w:val="hr-HR"/>
         </w:rPr>
-        <w:lastRenderedPageBreak/>
         <w:t>U kojem se dijelu jezičnog procesora (prevoditelja) primjenjuje sljedeće pravilo odgovarajućeg programskog jezika:</w:t>
       </w:r>
     </w:p>
@@ -28582,9 +29006,8 @@
           <w:szCs w:val="24"/>
           <w:lang w:val="hr-HR"/>
         </w:rPr>
-        <w:t>Pomakni/</w:t>
-      </w:r>
-      <w:proofErr w:type="spellStart"/>
+        <w:t>Pomakni/Prona</w:t>
+      </w:r>
       <w:r>
         <w:rPr>
           <w:rFonts w:eastAsiaTheme="minorEastAsia"/>
@@ -28592,9 +29015,8 @@
           <w:szCs w:val="24"/>
           <w:lang w:val="hr-HR"/>
         </w:rPr>
-        <w:t>Pronadi</w:t>
-      </w:r>
-      <w:proofErr w:type="spellEnd"/>
+        <w:t>đ</w:t>
+      </w:r>
       <w:r>
         <w:rPr>
           <w:rFonts w:eastAsiaTheme="minorEastAsia"/>
@@ -28602,7 +29024,7 @@
           <w:szCs w:val="24"/>
           <w:lang w:val="hr-HR"/>
         </w:rPr>
-        <w:t xml:space="preserve"> gradi se izravno na temelju relacija</w:t>
+        <w:t>i gradi se izravno na temelju relacija</w:t>
       </w:r>
     </w:p>
     <w:p>
@@ -28643,7 +29065,6 @@
           <w:lang w:val="hr-HR"/>
         </w:rPr>
       </w:pPr>
-      <w:proofErr w:type="spellStart"/>
       <w:r>
         <w:rPr>
           <w:rFonts w:eastAsiaTheme="minorEastAsia"/>
@@ -28651,9 +29072,8 @@
           <w:szCs w:val="24"/>
           <w:lang w:val="hr-HR"/>
         </w:rPr>
-        <w:t>Zapocinje</w:t>
-      </w:r>
-      <w:proofErr w:type="spellEnd"/>
+        <w:t>Zapo</w:t>
+      </w:r>
       <w:r>
         <w:rPr>
           <w:rFonts w:eastAsiaTheme="minorEastAsia"/>
@@ -28661,7 +29081,16 @@
           <w:szCs w:val="24"/>
           <w:lang w:val="hr-HR"/>
         </w:rPr>
-        <w:t xml:space="preserve"> i Primjeni</w:t>
+        <w:t>č</w:t>
+      </w:r>
+      <w:r>
+        <w:rPr>
+          <w:rFonts w:eastAsiaTheme="minorEastAsia"/>
+          <w:sz w:val="24"/>
+          <w:szCs w:val="24"/>
+          <w:lang w:val="hr-HR"/>
+        </w:rPr>
+        <w:t>inje i Primjeni</w:t>
       </w:r>
     </w:p>
     <w:p>
@@ -29132,7 +29561,43 @@
           <w:szCs w:val="24"/>
           <w:lang w:val="hr-HR"/>
         </w:rPr>
-        <w:t xml:space="preserve">LALR(1),SLR(1),LR(0) i LR(1) </w:t>
+        <w:t>LALR(1),</w:t>
+      </w:r>
+      <w:r>
+        <w:rPr>
+          <w:rFonts w:eastAsiaTheme="minorEastAsia"/>
+          <w:sz w:val="24"/>
+          <w:szCs w:val="24"/>
+          <w:lang w:val="hr-HR"/>
+        </w:rPr>
+        <w:t xml:space="preserve"> </w:t>
+      </w:r>
+      <w:r>
+        <w:rPr>
+          <w:rFonts w:eastAsiaTheme="minorEastAsia"/>
+          <w:sz w:val="24"/>
+          <w:szCs w:val="24"/>
+          <w:lang w:val="hr-HR"/>
+        </w:rPr>
+        <w:t>SLR(1),</w:t>
+      </w:r>
+      <w:r>
+        <w:rPr>
+          <w:rFonts w:eastAsiaTheme="minorEastAsia"/>
+          <w:sz w:val="24"/>
+          <w:szCs w:val="24"/>
+          <w:lang w:val="hr-HR"/>
+        </w:rPr>
+        <w:t xml:space="preserve"> </w:t>
+      </w:r>
+      <w:r>
+        <w:rPr>
+          <w:rFonts w:eastAsiaTheme="minorEastAsia"/>
+          <w:sz w:val="24"/>
+          <w:szCs w:val="24"/>
+          <w:lang w:val="hr-HR"/>
+        </w:rPr>
+        <w:t xml:space="preserve">LR(0) i LR(1) </w:t>
       </w:r>
     </w:p>
     <w:p>
@@ -29156,7 +29621,43 @@
           <w:szCs w:val="24"/>
           <w:lang w:val="hr-HR"/>
         </w:rPr>
-        <w:t xml:space="preserve">LR(0),LALR(1),SLR(1) i LR(1) </w:t>
+        <w:t>LR(0),</w:t>
+      </w:r>
+      <w:r>
+        <w:rPr>
+          <w:rFonts w:eastAsiaTheme="minorEastAsia"/>
+          <w:sz w:val="24"/>
+          <w:szCs w:val="24"/>
+          <w:lang w:val="hr-HR"/>
+        </w:rPr>
+        <w:t xml:space="preserve"> </w:t>
+      </w:r>
+      <w:r>
+        <w:rPr>
+          <w:rFonts w:eastAsiaTheme="minorEastAsia"/>
+          <w:sz w:val="24"/>
+          <w:szCs w:val="24"/>
+          <w:lang w:val="hr-HR"/>
+        </w:rPr>
+        <w:t>LALR(1),</w:t>
+      </w:r>
+      <w:r>
+        <w:rPr>
+          <w:rFonts w:eastAsiaTheme="minorEastAsia"/>
+          <w:sz w:val="24"/>
+          <w:szCs w:val="24"/>
+          <w:lang w:val="hr-HR"/>
+        </w:rPr>
+        <w:t xml:space="preserve"> </w:t>
+      </w:r>
+      <w:r>
+        <w:rPr>
+          <w:rFonts w:eastAsiaTheme="minorEastAsia"/>
+          <w:sz w:val="24"/>
+          <w:szCs w:val="24"/>
+          <w:lang w:val="hr-HR"/>
+        </w:rPr>
+        <w:t xml:space="preserve">SLR(1) i LR(1) </w:t>
       </w:r>
     </w:p>
     <w:p>
@@ -29180,7 +29681,43 @@
           <w:szCs w:val="24"/>
           <w:lang w:val="hr-HR"/>
         </w:rPr>
-        <w:t xml:space="preserve">LR(0),SLR(1),LR(1) i LALR(1) </w:t>
+        <w:t>LR(0),</w:t>
+      </w:r>
+      <w:r>
+        <w:rPr>
+          <w:rFonts w:eastAsiaTheme="minorEastAsia"/>
+          <w:sz w:val="24"/>
+          <w:szCs w:val="24"/>
+          <w:lang w:val="hr-HR"/>
+        </w:rPr>
+        <w:t xml:space="preserve"> </w:t>
+      </w:r>
+      <w:r>
+        <w:rPr>
+          <w:rFonts w:eastAsiaTheme="minorEastAsia"/>
+          <w:sz w:val="24"/>
+          <w:szCs w:val="24"/>
+          <w:lang w:val="hr-HR"/>
+        </w:rPr>
+        <w:t>SLR(1),</w:t>
+      </w:r>
+      <w:r>
+        <w:rPr>
+          <w:rFonts w:eastAsiaTheme="minorEastAsia"/>
+          <w:sz w:val="24"/>
+          <w:szCs w:val="24"/>
+          <w:lang w:val="hr-HR"/>
+        </w:rPr>
+        <w:t xml:space="preserve"> </w:t>
+      </w:r>
+      <w:r>
+        <w:rPr>
+          <w:rFonts w:eastAsiaTheme="minorEastAsia"/>
+          <w:sz w:val="24"/>
+          <w:szCs w:val="24"/>
+          <w:lang w:val="hr-HR"/>
+        </w:rPr>
+        <w:t xml:space="preserve">LR(1) i LALR(1) </w:t>
       </w:r>
     </w:p>
     <w:p>
@@ -29204,7 +29741,43 @@
           <w:szCs w:val="24"/>
           <w:lang w:val="hr-HR"/>
         </w:rPr>
-        <w:t xml:space="preserve">LR(0),SLR(1),LALR(1) i LR(1) </w:t>
+        <w:t>LR(0),</w:t>
+      </w:r>
+      <w:r>
+        <w:rPr>
+          <w:rFonts w:eastAsiaTheme="minorEastAsia"/>
+          <w:sz w:val="24"/>
+          <w:szCs w:val="24"/>
+          <w:lang w:val="hr-HR"/>
+        </w:rPr>
+        <w:t xml:space="preserve"> </w:t>
+      </w:r>
+      <w:r>
+        <w:rPr>
+          <w:rFonts w:eastAsiaTheme="minorEastAsia"/>
+          <w:sz w:val="24"/>
+          <w:szCs w:val="24"/>
+          <w:lang w:val="hr-HR"/>
+        </w:rPr>
+        <w:t>SLR(1),</w:t>
+      </w:r>
+      <w:r>
+        <w:rPr>
+          <w:rFonts w:eastAsiaTheme="minorEastAsia"/>
+          <w:sz w:val="24"/>
+          <w:szCs w:val="24"/>
+          <w:lang w:val="hr-HR"/>
+        </w:rPr>
+        <w:t xml:space="preserve"> </w:t>
+      </w:r>
+      <w:r>
+        <w:rPr>
+          <w:rFonts w:eastAsiaTheme="minorEastAsia"/>
+          <w:sz w:val="24"/>
+          <w:szCs w:val="24"/>
+          <w:lang w:val="hr-HR"/>
+        </w:rPr>
+        <w:t xml:space="preserve">LALR(1) i LR(1) </w:t>
       </w:r>
     </w:p>
     <w:p>
@@ -29228,7 +29801,43 @@
           <w:szCs w:val="24"/>
           <w:lang w:val="hr-HR"/>
         </w:rPr>
-        <w:t xml:space="preserve">SLR(1),LR(0),LALR(1) i LR(1) </w:t>
+        <w:t>SLR(1),</w:t>
+      </w:r>
+      <w:r>
+        <w:rPr>
+          <w:rFonts w:eastAsiaTheme="minorEastAsia"/>
+          <w:sz w:val="24"/>
+          <w:szCs w:val="24"/>
+          <w:lang w:val="hr-HR"/>
+        </w:rPr>
+        <w:t xml:space="preserve"> </w:t>
+      </w:r>
+      <w:r>
+        <w:rPr>
+          <w:rFonts w:eastAsiaTheme="minorEastAsia"/>
+          <w:sz w:val="24"/>
+          <w:szCs w:val="24"/>
+          <w:lang w:val="hr-HR"/>
+        </w:rPr>
+        <w:t>LR(0),</w:t>
+      </w:r>
+      <w:r>
+        <w:rPr>
+          <w:rFonts w:eastAsiaTheme="minorEastAsia"/>
+          <w:sz w:val="24"/>
+          <w:szCs w:val="24"/>
+          <w:lang w:val="hr-HR"/>
+        </w:rPr>
+        <w:t xml:space="preserve"> </w:t>
+      </w:r>
+      <w:r>
+        <w:rPr>
+          <w:rFonts w:eastAsiaTheme="minorEastAsia"/>
+          <w:sz w:val="24"/>
+          <w:szCs w:val="24"/>
+          <w:lang w:val="hr-HR"/>
+        </w:rPr>
+        <w:t xml:space="preserve">LALR(1) i LR(1) </w:t>
       </w:r>
     </w:p>
     <w:p>

</xml_diff>